<commit_message>
updated doc and counter
</commit_message>
<xml_diff>
--- a/lab2/DOC/top.docx
+++ b/lab2/DOC/top.docx
@@ -145,7 +145,7 @@
               <w:bidi/>
               <w:jc w:val="center"/>
               <w:rPr>
-                <w:rFonts w:cstheme="minorHAnsi" w:hint="cs"/>
+                <w:rFonts w:cstheme="minorHAnsi"/>
               </w:rPr>
             </w:pPr>
             <w:r>
@@ -172,7 +172,7 @@
               <w:bidi/>
               <w:jc w:val="center"/>
               <w:rPr>
-                <w:rFonts w:cstheme="minorHAnsi" w:hint="cs"/>
+                <w:rFonts w:cstheme="minorHAnsi"/>
                 <w:rtl/>
               </w:rPr>
             </w:pPr>
@@ -274,19 +274,7 @@
               <w:rPr>
                 <w:rFonts w:cstheme="minorHAnsi"/>
               </w:rPr>
-              <w:t>I</w:t>
-            </w:r>
-            <w:r>
-              <w:rPr>
-                <w:rFonts w:cstheme="minorHAnsi"/>
-              </w:rPr>
-              <w:t>nput</w:t>
-            </w:r>
-            <w:r>
-              <w:rPr>
-                <w:rFonts w:cstheme="minorHAnsi"/>
-              </w:rPr>
-              <w:t xml:space="preserve"> bit</w:t>
+              <w:t>Input bit</w:t>
             </w:r>
           </w:p>
         </w:tc>
@@ -358,19 +346,7 @@
               <w:rPr>
                 <w:rFonts w:cstheme="minorHAnsi"/>
               </w:rPr>
-              <w:t>I</w:t>
-            </w:r>
-            <w:r>
-              <w:rPr>
-                <w:rFonts w:cstheme="minorHAnsi"/>
-              </w:rPr>
-              <w:t>nput</w:t>
-            </w:r>
-            <w:r>
-              <w:rPr>
-                <w:rFonts w:cstheme="minorHAnsi"/>
-              </w:rPr>
-              <w:t xml:space="preserve"> bit</w:t>
+              <w:t>Input bit</w:t>
             </w:r>
           </w:p>
         </w:tc>
@@ -455,19 +431,7 @@
               <w:rPr>
                 <w:rFonts w:cstheme="minorHAnsi"/>
               </w:rPr>
-              <w:t>I</w:t>
-            </w:r>
-            <w:r>
-              <w:rPr>
-                <w:rFonts w:cstheme="minorHAnsi"/>
-              </w:rPr>
-              <w:t>nput</w:t>
-            </w:r>
-            <w:r>
-              <w:rPr>
-                <w:rFonts w:cstheme="minorHAnsi"/>
-              </w:rPr>
-              <w:t xml:space="preserve"> vector (n bits)</w:t>
+              <w:t>Input vector (n bits)</w:t>
             </w:r>
           </w:p>
         </w:tc>
@@ -539,19 +503,7 @@
               <w:rPr>
                 <w:rFonts w:cstheme="minorHAnsi"/>
               </w:rPr>
-              <w:t>I</w:t>
-            </w:r>
-            <w:r>
-              <w:rPr>
-                <w:rFonts w:cstheme="minorHAnsi"/>
-              </w:rPr>
-              <w:t>nput</w:t>
-            </w:r>
-            <w:r>
-              <w:rPr>
-                <w:rFonts w:cstheme="minorHAnsi"/>
-              </w:rPr>
-              <w:t xml:space="preserve"> integer (range 0-3)</w:t>
+              <w:t>Input integer (range 0-3)</w:t>
             </w:r>
           </w:p>
         </w:tc>
@@ -673,49 +625,7 @@
           <w:rFonts w:cstheme="minorHAnsi" w:hint="cs"/>
           <w:rtl/>
         </w:rPr>
-        <w:t>המודול מכיל תת מודול</w:t>
-      </w:r>
-      <w:r>
-        <w:rPr>
-          <w:rFonts w:cstheme="minorHAnsi" w:hint="cs"/>
-          <w:rtl/>
-        </w:rPr>
-        <w:t>ים</w:t>
-      </w:r>
-      <w:r>
-        <w:rPr>
-          <w:rFonts w:cstheme="minorHAnsi" w:hint="cs"/>
-          <w:rtl/>
-        </w:rPr>
-        <w:t xml:space="preserve"> שנמצא</w:t>
-      </w:r>
-      <w:r>
-        <w:rPr>
-          <w:rFonts w:cstheme="minorHAnsi" w:hint="cs"/>
-          <w:rtl/>
-        </w:rPr>
-        <w:t>ים</w:t>
-      </w:r>
-      <w:r>
-        <w:rPr>
-          <w:rFonts w:cstheme="minorHAnsi" w:hint="cs"/>
-          <w:rtl/>
-        </w:rPr>
-        <w:t xml:space="preserve"> בק</w:t>
-      </w:r>
-      <w:r>
-        <w:rPr>
-          <w:rFonts w:cstheme="minorHAnsi" w:hint="cs"/>
-          <w:rtl/>
-        </w:rPr>
-        <w:t>בצים</w:t>
-      </w:r>
-      <w:r>
-        <w:rPr>
-          <w:rFonts w:cstheme="minorHAnsi" w:hint="cs"/>
-          <w:rtl/>
-        </w:rPr>
-        <w:t xml:space="preserve">: </w:t>
+        <w:t xml:space="preserve">המודול מכיל תת מודולים שנמצאים בקבצים: </w:t>
       </w:r>
       <w:r>
         <w:rPr>
@@ -1128,13 +1038,7 @@
         <w:rPr>
           <w:rFonts w:cstheme="minorHAnsi"/>
         </w:rPr>
-        <w:t>s</w:t>
-      </w:r>
-      <w:r>
-        <w:rPr>
-          <w:rFonts w:cstheme="minorHAnsi"/>
-        </w:rPr>
-        <w:t>Process</w:t>
+        <w:t>sProcess</w:t>
       </w:r>
       <w:r>
         <w:rPr>
@@ -1328,14 +1232,114 @@
           <w:rFonts w:cstheme="minorHAnsi" w:hint="cs"/>
           <w:rtl/>
         </w:rPr>
-        <w:t xml:space="preserve">דיאגרמה </w:t>
-      </w:r>
-      <w:r>
-        <w:rPr>
-          <w:rFonts w:cstheme="minorHAnsi" w:hint="cs"/>
-          <w:rtl/>
-        </w:rPr>
-        <w:t>עם הסבר</w:t>
+        <w:t>דיאגרמה עם הסבר:</w:t>
+      </w:r>
+    </w:p>
+    <w:p>
+      <w:pPr>
+        <w:bidi/>
+        <w:rPr>
+          <w:rFonts w:cstheme="minorHAnsi"/>
+          <w:rtl/>
+        </w:rPr>
+      </w:pPr>
+    </w:p>
+    <w:p>
+      <w:pPr>
+        <w:bidi/>
+        <w:rPr>
+          <w:rFonts w:cstheme="minorHAnsi"/>
+          <w:rtl/>
+        </w:rPr>
+      </w:pPr>
+    </w:p>
+    <w:p>
+      <w:pPr>
+        <w:bidi/>
+        <w:rPr>
+          <w:rFonts w:cstheme="minorHAnsi"/>
+          <w:rtl/>
+        </w:rPr>
+      </w:pPr>
+    </w:p>
+    <w:p>
+      <w:pPr>
+        <w:bidi/>
+        <w:rPr>
+          <w:rFonts w:cstheme="minorHAnsi"/>
+          <w:rtl/>
+        </w:rPr>
+      </w:pPr>
+    </w:p>
+    <w:p>
+      <w:pPr>
+        <w:bidi/>
+        <w:rPr>
+          <w:rFonts w:cstheme="minorHAnsi"/>
+          <w:rtl/>
+        </w:rPr>
+      </w:pPr>
+    </w:p>
+    <w:p>
+      <w:pPr>
+        <w:bidi/>
+        <w:rPr>
+          <w:rFonts w:cstheme="minorHAnsi"/>
+          <w:rtl/>
+        </w:rPr>
+      </w:pPr>
+    </w:p>
+    <w:p>
+      <w:pPr>
+        <w:bidi/>
+        <w:rPr>
+          <w:rFonts w:cstheme="minorHAnsi"/>
+          <w:rtl/>
+        </w:rPr>
+      </w:pPr>
+    </w:p>
+    <w:p>
+      <w:pPr>
+        <w:bidi/>
+        <w:rPr>
+          <w:rFonts w:cstheme="minorHAnsi"/>
+          <w:rtl/>
+        </w:rPr>
+      </w:pPr>
+    </w:p>
+    <w:p>
+      <w:pPr>
+        <w:bidi/>
+        <w:rPr>
+          <w:rFonts w:cstheme="minorHAnsi"/>
+          <w:rtl/>
+        </w:rPr>
+      </w:pPr>
+      <w:r>
+        <w:rPr>
+          <w:rFonts w:cstheme="minorHAnsi" w:hint="cs"/>
+          <w:rtl/>
+        </w:rPr>
+        <w:t>דיאגרמת ה-</w:t>
+      </w:r>
+      <w:r>
+        <w:rPr>
+          <w:rFonts w:cstheme="minorHAnsi"/>
+        </w:rPr>
+        <w:t>LIST</w:t>
+      </w:r>
+      <w:r>
+        <w:rPr>
+          <w:rFonts w:cstheme="minorHAnsi" w:hint="cs"/>
+          <w:rtl/>
+        </w:rPr>
+        <w:t xml:space="preserve"> כדי שנוכל לראות את טבלת האמת של גרף ה-</w:t>
+      </w:r>
+      <w:r>
+        <w:rPr>
+          <w:rFonts w:cstheme="minorHAnsi"/>
+        </w:rPr>
+        <w:t>wave</w:t>
       </w:r>
       <w:r>
         <w:rPr>
@@ -1350,258 +1354,144 @@
         <w:bidi/>
         <w:rPr>
           <w:rFonts w:cstheme="minorHAnsi"/>
-          <w:rtl/>
-        </w:rPr>
-      </w:pPr>
-    </w:p>
-    <w:p>
-      <w:pPr>
-        <w:bidi/>
-        <w:rPr>
-          <w:rFonts w:cstheme="minorHAnsi"/>
-          <w:rtl/>
-        </w:rPr>
-      </w:pPr>
-    </w:p>
-    <w:p>
-      <w:pPr>
-        <w:bidi/>
-        <w:rPr>
-          <w:rFonts w:cstheme="minorHAnsi"/>
-          <w:rtl/>
-        </w:rPr>
-      </w:pPr>
-    </w:p>
-    <w:p>
-      <w:pPr>
-        <w:bidi/>
-        <w:rPr>
-          <w:rFonts w:cstheme="minorHAnsi"/>
-          <w:rtl/>
-        </w:rPr>
-      </w:pPr>
-    </w:p>
-    <w:p>
-      <w:pPr>
-        <w:bidi/>
-        <w:rPr>
-          <w:rFonts w:cstheme="minorHAnsi"/>
-          <w:rtl/>
-        </w:rPr>
-      </w:pPr>
-    </w:p>
-    <w:p>
-      <w:pPr>
-        <w:bidi/>
-        <w:rPr>
-          <w:rFonts w:cstheme="minorHAnsi"/>
-          <w:rtl/>
-        </w:rPr>
-      </w:pPr>
-    </w:p>
-    <w:p>
-      <w:pPr>
-        <w:bidi/>
-        <w:rPr>
-          <w:rFonts w:cstheme="minorHAnsi"/>
-          <w:rtl/>
-        </w:rPr>
-      </w:pPr>
-    </w:p>
-    <w:p>
-      <w:pPr>
-        <w:bidi/>
-        <w:rPr>
-          <w:rFonts w:cstheme="minorHAnsi"/>
-          <w:rtl/>
-        </w:rPr>
-      </w:pPr>
-    </w:p>
-    <w:p>
-      <w:pPr>
-        <w:bidi/>
-        <w:rPr>
-          <w:rFonts w:cstheme="minorHAnsi"/>
-          <w:rtl/>
-        </w:rPr>
-      </w:pPr>
-      <w:r>
-        <w:rPr>
-          <w:rFonts w:cstheme="minorHAnsi" w:hint="cs"/>
-          <w:rtl/>
-        </w:rPr>
-        <w:t>דיאגרמת ה-</w:t>
-      </w:r>
-      <w:r>
-        <w:rPr>
-          <w:rFonts w:cstheme="minorHAnsi"/>
-        </w:rPr>
-        <w:t>LIST</w:t>
-      </w:r>
-      <w:r>
-        <w:rPr>
-          <w:rFonts w:cstheme="minorHAnsi" w:hint="cs"/>
-          <w:rtl/>
-        </w:rPr>
-        <w:t xml:space="preserve"> כדי שנוכל לראות את טבלת האמת של גרף ה-</w:t>
-      </w:r>
-      <w:r>
-        <w:rPr>
-          <w:rFonts w:cstheme="minorHAnsi"/>
-        </w:rPr>
-        <w:t>wave</w:t>
-      </w:r>
-      <w:r>
-        <w:rPr>
-          <w:rFonts w:cstheme="minorHAnsi" w:hint="cs"/>
-          <w:rtl/>
-        </w:rPr>
-        <w:t>:</w:t>
-      </w:r>
-    </w:p>
-    <w:p>
-      <w:pPr>
-        <w:bidi/>
-        <w:rPr>
-          <w:rFonts w:cstheme="minorHAnsi"/>
-        </w:rPr>
-      </w:pPr>
-    </w:p>
-    <w:p>
-      <w:pPr>
-        <w:bidi/>
-        <w:rPr>
-          <w:rFonts w:cstheme="minorHAnsi"/>
-        </w:rPr>
-      </w:pPr>
-    </w:p>
-    <w:p>
-      <w:pPr>
-        <w:bidi/>
-        <w:rPr>
-          <w:rFonts w:cstheme="minorHAnsi"/>
-        </w:rPr>
-      </w:pPr>
-    </w:p>
-    <w:p>
-      <w:pPr>
-        <w:bidi/>
-        <w:rPr>
-          <w:rFonts w:cstheme="minorHAnsi"/>
-        </w:rPr>
-      </w:pPr>
-    </w:p>
-    <w:p>
-      <w:pPr>
-        <w:bidi/>
-        <w:rPr>
-          <w:rFonts w:cstheme="minorHAnsi"/>
-        </w:rPr>
-      </w:pPr>
-    </w:p>
-    <w:p>
-      <w:pPr>
-        <w:bidi/>
-        <w:rPr>
-          <w:rFonts w:cstheme="minorHAnsi"/>
-        </w:rPr>
-      </w:pPr>
-    </w:p>
-    <w:p>
-      <w:pPr>
-        <w:bidi/>
-        <w:rPr>
-          <w:rFonts w:cstheme="minorHAnsi"/>
-        </w:rPr>
-      </w:pPr>
-    </w:p>
-    <w:p>
-      <w:pPr>
-        <w:bidi/>
-        <w:rPr>
-          <w:rFonts w:cstheme="minorHAnsi"/>
-        </w:rPr>
-      </w:pPr>
-    </w:p>
-    <w:p>
-      <w:pPr>
-        <w:bidi/>
-        <w:rPr>
-          <w:rFonts w:cstheme="minorHAnsi"/>
-        </w:rPr>
-      </w:pPr>
-    </w:p>
-    <w:p>
-      <w:pPr>
-        <w:bidi/>
-        <w:rPr>
-          <w:rFonts w:cstheme="minorHAnsi"/>
-        </w:rPr>
-      </w:pPr>
-    </w:p>
-    <w:p>
-      <w:pPr>
-        <w:bidi/>
-        <w:rPr>
-          <w:rFonts w:cstheme="minorHAnsi"/>
-        </w:rPr>
-      </w:pPr>
-    </w:p>
-    <w:p>
-      <w:pPr>
-        <w:bidi/>
-        <w:rPr>
-          <w:rFonts w:cstheme="minorHAnsi"/>
-        </w:rPr>
-      </w:pPr>
-    </w:p>
-    <w:p>
-      <w:pPr>
-        <w:bidi/>
-        <w:rPr>
-          <w:rFonts w:cstheme="minorHAnsi"/>
-        </w:rPr>
-      </w:pPr>
-    </w:p>
-    <w:p>
-      <w:pPr>
-        <w:bidi/>
-        <w:rPr>
-          <w:rFonts w:cstheme="minorHAnsi"/>
-        </w:rPr>
-      </w:pPr>
-    </w:p>
-    <w:p>
-      <w:pPr>
-        <w:bidi/>
-        <w:rPr>
-          <w:rFonts w:cstheme="minorHAnsi"/>
-        </w:rPr>
-      </w:pPr>
-    </w:p>
-    <w:p>
-      <w:pPr>
-        <w:bidi/>
-        <w:rPr>
-          <w:rFonts w:cstheme="minorHAnsi"/>
-          <w:rtl/>
-        </w:rPr>
-      </w:pPr>
-    </w:p>
-    <w:p>
-      <w:pPr>
-        <w:bidi/>
-        <w:rPr>
-          <w:rFonts w:cstheme="minorHAnsi"/>
-          <w:rtl/>
-        </w:rPr>
-      </w:pPr>
-    </w:p>
-    <w:p>
-      <w:pPr>
-        <w:bidi/>
-        <w:rPr>
-          <w:rFonts w:cstheme="minorHAnsi" w:hint="cs"/>
+        </w:rPr>
+      </w:pPr>
+    </w:p>
+    <w:p>
+      <w:pPr>
+        <w:bidi/>
+        <w:rPr>
+          <w:rFonts w:cstheme="minorHAnsi"/>
+        </w:rPr>
+      </w:pPr>
+    </w:p>
+    <w:p>
+      <w:pPr>
+        <w:bidi/>
+        <w:rPr>
+          <w:rFonts w:cstheme="minorHAnsi"/>
+        </w:rPr>
+      </w:pPr>
+    </w:p>
+    <w:p>
+      <w:pPr>
+        <w:bidi/>
+        <w:rPr>
+          <w:rFonts w:cstheme="minorHAnsi"/>
+        </w:rPr>
+      </w:pPr>
+    </w:p>
+    <w:p>
+      <w:pPr>
+        <w:bidi/>
+        <w:rPr>
+          <w:rFonts w:cstheme="minorHAnsi"/>
+        </w:rPr>
+      </w:pPr>
+    </w:p>
+    <w:p>
+      <w:pPr>
+        <w:bidi/>
+        <w:rPr>
+          <w:rFonts w:cstheme="minorHAnsi"/>
+        </w:rPr>
+      </w:pPr>
+    </w:p>
+    <w:p>
+      <w:pPr>
+        <w:bidi/>
+        <w:rPr>
+          <w:rFonts w:cstheme="minorHAnsi"/>
+        </w:rPr>
+      </w:pPr>
+    </w:p>
+    <w:p>
+      <w:pPr>
+        <w:bidi/>
+        <w:rPr>
+          <w:rFonts w:cstheme="minorHAnsi"/>
+        </w:rPr>
+      </w:pPr>
+    </w:p>
+    <w:p>
+      <w:pPr>
+        <w:bidi/>
+        <w:rPr>
+          <w:rFonts w:cstheme="minorHAnsi"/>
+        </w:rPr>
+      </w:pPr>
+    </w:p>
+    <w:p>
+      <w:pPr>
+        <w:bidi/>
+        <w:rPr>
+          <w:rFonts w:cstheme="minorHAnsi"/>
+        </w:rPr>
+      </w:pPr>
+    </w:p>
+    <w:p>
+      <w:pPr>
+        <w:bidi/>
+        <w:rPr>
+          <w:rFonts w:cstheme="minorHAnsi"/>
+        </w:rPr>
+      </w:pPr>
+    </w:p>
+    <w:p>
+      <w:pPr>
+        <w:bidi/>
+        <w:rPr>
+          <w:rFonts w:cstheme="minorHAnsi"/>
+        </w:rPr>
+      </w:pPr>
+    </w:p>
+    <w:p>
+      <w:pPr>
+        <w:bidi/>
+        <w:rPr>
+          <w:rFonts w:cstheme="minorHAnsi"/>
+        </w:rPr>
+      </w:pPr>
+    </w:p>
+    <w:p>
+      <w:pPr>
+        <w:bidi/>
+        <w:rPr>
+          <w:rFonts w:cstheme="minorHAnsi"/>
+        </w:rPr>
+      </w:pPr>
+    </w:p>
+    <w:p>
+      <w:pPr>
+        <w:bidi/>
+        <w:rPr>
+          <w:rFonts w:cstheme="minorHAnsi"/>
+        </w:rPr>
+      </w:pPr>
+    </w:p>
+    <w:p>
+      <w:pPr>
+        <w:bidi/>
+        <w:rPr>
+          <w:rFonts w:cstheme="minorHAnsi"/>
+          <w:rtl/>
+        </w:rPr>
+      </w:pPr>
+    </w:p>
+    <w:p>
+      <w:pPr>
+        <w:bidi/>
+        <w:rPr>
+          <w:rFonts w:cstheme="minorHAnsi"/>
+          <w:rtl/>
+        </w:rPr>
+      </w:pPr>
+    </w:p>
+    <w:p>
+      <w:pPr>
+        <w:bidi/>
+        <w:rPr>
+          <w:rFonts w:cstheme="minorHAnsi"/>
           <w:rtl/>
         </w:rPr>
       </w:pPr>
@@ -1891,19 +1781,7 @@
         <w:rPr>
           <w:rFonts w:cstheme="minorHAnsi"/>
         </w:rPr>
-        <w:t>din[i</w:t>
-      </w:r>
-      <w:r>
-        <w:rPr>
-          <w:rFonts w:cstheme="minorHAnsi"/>
-        </w:rPr>
-        <w:t>-1</w:t>
-      </w:r>
-      <w:r>
-        <w:rPr>
-          <w:rFonts w:cstheme="minorHAnsi"/>
-        </w:rPr>
-        <w:t>]</w:t>
+        <w:t>din[i-1]</w:t>
       </w:r>
       <w:r>
         <w:rPr>
@@ -2000,7 +1878,7 @@
               <w:bidi/>
               <w:jc w:val="center"/>
               <w:rPr>
-                <w:rFonts w:cstheme="minorHAnsi" w:hint="cs"/>
+                <w:rFonts w:cstheme="minorHAnsi"/>
               </w:rPr>
             </w:pPr>
             <w:r>
@@ -2027,7 +1905,7 @@
               <w:bidi/>
               <w:jc w:val="center"/>
               <w:rPr>
-                <w:rFonts w:cstheme="minorHAnsi" w:hint="cs"/>
+                <w:rFonts w:cstheme="minorHAnsi"/>
                 <w:rtl/>
               </w:rPr>
             </w:pPr>
@@ -2327,29 +2205,22 @@
               <w:bidi/>
               <w:jc w:val="center"/>
               <w:rPr>
+                <w:rFonts w:cstheme="minorHAnsi"/>
+                <w:rtl/>
+              </w:rPr>
+            </w:pPr>
+            <w:r>
+              <w:rPr>
                 <w:rFonts w:cstheme="minorHAnsi" w:hint="cs"/>
                 <w:rtl/>
               </w:rPr>
-            </w:pPr>
+              <w:t>ווקטור הכניסה ברגע הנתון</w:t>
+            </w:r>
             <w:r>
               <w:rPr>
                 <w:rFonts w:cstheme="minorHAnsi" w:hint="cs"/>
                 <w:rtl/>
               </w:rPr>
-              <w:t>ווקטור הכניסה</w:t>
-            </w:r>
-            <w:r>
-              <w:rPr>
-                <w:rFonts w:cstheme="minorHAnsi" w:hint="cs"/>
-                <w:rtl/>
-              </w:rPr>
-              <w:t xml:space="preserve"> ברגע הנתון</w:t>
-            </w:r>
-            <w:r>
-              <w:rPr>
-                <w:rFonts w:cstheme="minorHAnsi" w:hint="cs"/>
-                <w:rtl/>
-              </w:rPr>
               <w:t xml:space="preserve"> </w:t>
             </w:r>
             <w:r>
@@ -2399,13 +2270,7 @@
               <w:rPr>
                 <w:rFonts w:cstheme="minorHAnsi"/>
               </w:rPr>
-              <w:t>din</w:t>
-            </w:r>
-            <w:r>
-              <w:rPr>
-                <w:rFonts w:cstheme="minorHAnsi"/>
-              </w:rPr>
-              <w:t>_i</w:t>
+              <w:t>din_i</w:t>
             </w:r>
           </w:p>
         </w:tc>
@@ -2424,29 +2289,22 @@
               <w:bidi/>
               <w:jc w:val="center"/>
               <w:rPr>
+                <w:rFonts w:cstheme="minorHAnsi"/>
+                <w:rtl/>
+              </w:rPr>
+            </w:pPr>
+            <w:r>
+              <w:rPr>
                 <w:rFonts w:cstheme="minorHAnsi" w:hint="cs"/>
                 <w:rtl/>
               </w:rPr>
-            </w:pPr>
+              <w:t>ווקטור הכניסה ברגע הקודם</w:t>
+            </w:r>
             <w:r>
               <w:rPr>
                 <w:rFonts w:cstheme="minorHAnsi" w:hint="cs"/>
                 <w:rtl/>
               </w:rPr>
-              <w:t>ווקטור הכניסה ברגע ה</w:t>
-            </w:r>
-            <w:r>
-              <w:rPr>
-                <w:rFonts w:cstheme="minorHAnsi" w:hint="cs"/>
-                <w:rtl/>
-              </w:rPr>
-              <w:t>קודם</w:t>
-            </w:r>
-            <w:r>
-              <w:rPr>
-                <w:rFonts w:cstheme="minorHAnsi" w:hint="cs"/>
-                <w:rtl/>
-              </w:rPr>
               <w:t xml:space="preserve"> </w:t>
             </w:r>
             <w:r>
@@ -2475,19 +2333,7 @@
               <w:rPr>
                 <w:rFonts w:cstheme="minorHAnsi"/>
               </w:rPr>
-              <w:t>Output vector</w:t>
-            </w:r>
-            <w:r>
-              <w:rPr>
-                <w:rFonts w:cstheme="minorHAnsi"/>
-              </w:rPr>
-              <w:t xml:space="preserve"> </w:t>
-            </w:r>
-            <w:r>
-              <w:rPr>
-                <w:rFonts w:cstheme="minorHAnsi"/>
-              </w:rPr>
-              <w:t>(n bits)</w:t>
+              <w:t>Output vector (n bits)</w:t>
             </w:r>
           </w:p>
         </w:tc>
@@ -2509,13 +2355,7 @@
               <w:rPr>
                 <w:rFonts w:cstheme="minorHAnsi"/>
               </w:rPr>
-              <w:t>din_i</w:t>
-            </w:r>
-            <w:r>
-              <w:rPr>
-                <w:rFonts w:cstheme="minorHAnsi"/>
-              </w:rPr>
-              <w:t>Minus</w:t>
+              <w:t>din_iMinus</w:t>
             </w:r>
           </w:p>
         </w:tc>
@@ -2532,6 +2372,7 @@
       <w:r>
         <w:rPr>
           <w:rFonts w:cs="Calibri"/>
+          <w:noProof/>
           <w:rtl/>
         </w:rPr>
         <w:drawing>
@@ -2752,6 +2593,7 @@
       <w:r>
         <w:rPr>
           <w:rFonts w:cs="Calibri"/>
+          <w:noProof/>
           <w:rtl/>
         </w:rPr>
         <w:drawing>
@@ -2839,7 +2681,7 @@
       <w:pPr>
         <w:bidi/>
         <w:rPr>
-          <w:rFonts w:cstheme="minorHAnsi" w:hint="cs"/>
+          <w:rFonts w:cstheme="minorHAnsi"/>
           <w:rtl/>
         </w:rPr>
       </w:pPr>
@@ -2895,65 +2737,20 @@
           <w:rFonts w:cstheme="minorHAnsi" w:hint="cs"/>
           <w:rtl/>
         </w:rPr>
-        <w:t>המסומן ב</w:t>
-      </w:r>
-      <w:r>
-        <w:rPr>
-          <w:rFonts w:cstheme="minorHAnsi" w:hint="cs"/>
-          <w:rtl/>
-        </w:rPr>
-        <w:t>כחול</w:t>
-      </w:r>
-      <w:r>
-        <w:rPr>
-          <w:rFonts w:cstheme="minorHAnsi" w:hint="cs"/>
-          <w:rtl/>
-        </w:rPr>
-        <w:t>: ניתן לראות שברגע ש</w:t>
-      </w:r>
-      <w:r>
-        <w:rPr>
-          <w:rFonts w:cstheme="minorHAnsi"/>
-        </w:rPr>
-        <w:t xml:space="preserve"> </w:t>
-      </w:r>
-      <w:r>
-        <w:rPr>
-          <w:rFonts w:cstheme="minorHAnsi"/>
-        </w:rPr>
-        <w:t>ena</w:t>
-      </w:r>
-      <w:r>
-        <w:rPr>
-          <w:rFonts w:cstheme="minorHAnsi"/>
-        </w:rPr>
-        <w:t>=’</w:t>
-      </w:r>
-      <w:r>
-        <w:rPr>
-          <w:rFonts w:cstheme="minorHAnsi"/>
-        </w:rPr>
-        <w:t>0</w:t>
-      </w:r>
-      <w:r>
-        <w:rPr>
-          <w:rFonts w:cstheme="minorHAnsi"/>
-        </w:rPr>
-        <w:t>’</w:t>
-      </w:r>
-      <w:r>
-        <w:rPr>
-          <w:rFonts w:cstheme="minorHAnsi" w:hint="cs"/>
-          <w:rtl/>
-        </w:rPr>
-        <w:t xml:space="preserve">המוצאים </w:t>
-      </w:r>
-      <w:r>
-        <w:rPr>
-          <w:rFonts w:cstheme="minorHAnsi" w:hint="cs"/>
-          <w:rtl/>
-        </w:rPr>
-        <w:t xml:space="preserve">שומרים על הערך שהיה בהם לפני השינוי של ביט </w:t>
+        <w:t>המסומן בכחול: ניתן לראות שברגע ש</w:t>
+      </w:r>
+      <w:r>
+        <w:rPr>
+          <w:rFonts w:cstheme="minorHAnsi"/>
+        </w:rPr>
+        <w:t xml:space="preserve"> ena=’0’</w:t>
+      </w:r>
+      <w:r>
+        <w:rPr>
+          <w:rFonts w:cstheme="minorHAnsi" w:hint="cs"/>
+          <w:rtl/>
+        </w:rPr>
+        <w:t xml:space="preserve">המוצאים שומרים על הערך שהיה בהם לפני השינוי של ביט </w:t>
       </w:r>
       <w:r>
         <w:rPr>
@@ -3303,8 +3100,6 @@
           <w:rFonts w:cstheme="minorHAnsi"/>
         </w:rPr>
       </w:pPr>
-      <w:bookmarkStart w:id="0" w:name="_GoBack"/>
-      <w:bookmarkEnd w:id="0"/>
     </w:p>
     <w:p>
       <w:pPr>
@@ -3378,21 +3173,7 @@
           <w:rFonts w:cstheme="minorHAnsi" w:hint="cs"/>
           <w:rtl/>
         </w:rPr>
-        <w:t>. ה</w:t>
-      </w:r>
-      <w:r>
-        <w:rPr>
-          <w:rFonts w:cstheme="minorHAnsi" w:hint="cs"/>
-          <w:rtl/>
-        </w:rPr>
-        <w:t>ספירה</w:t>
-      </w:r>
-      <w:r>
-        <w:rPr>
-          <w:rFonts w:cstheme="minorHAnsi" w:hint="cs"/>
-          <w:rtl/>
-        </w:rPr>
-        <w:t xml:space="preserve"> </w:t>
+        <w:t xml:space="preserve">. הספירה </w:t>
       </w:r>
       <w:r>
         <w:rPr>
@@ -3406,21 +3187,7 @@
           <w:rFonts w:cstheme="minorHAnsi" w:hint="cs"/>
           <w:rtl/>
         </w:rPr>
-        <w:t>בכל עליית שעון</w:t>
-      </w:r>
-      <w:r>
-        <w:rPr>
-          <w:rFonts w:cstheme="minorHAnsi" w:hint="cs"/>
-          <w:rtl/>
-        </w:rPr>
-        <w:t xml:space="preserve">, </w:t>
-      </w:r>
-      <w:r>
-        <w:rPr>
-          <w:rFonts w:cstheme="minorHAnsi" w:hint="cs"/>
-          <w:rtl/>
-        </w:rPr>
-        <w:t xml:space="preserve">כל עוד </w:t>
+        <w:t xml:space="preserve">בכל עליית שעון, כל עוד </w:t>
       </w:r>
       <w:r>
         <w:rPr>
@@ -3536,7 +3303,7 @@
               <w:bidi/>
               <w:jc w:val="center"/>
               <w:rPr>
-                <w:rFonts w:cstheme="minorHAnsi" w:hint="cs"/>
+                <w:rFonts w:cstheme="minorHAnsi"/>
               </w:rPr>
             </w:pPr>
             <w:r>
@@ -3563,7 +3330,7 @@
               <w:bidi/>
               <w:jc w:val="center"/>
               <w:rPr>
-                <w:rFonts w:cstheme="minorHAnsi" w:hint="cs"/>
+                <w:rFonts w:cstheme="minorHAnsi"/>
                 <w:rtl/>
               </w:rPr>
             </w:pPr>
@@ -3778,7 +3545,7 @@
               <w:bidi/>
               <w:jc w:val="center"/>
               <w:rPr>
-                <w:rFonts w:cstheme="minorHAnsi" w:hint="cs"/>
+                <w:rFonts w:cstheme="minorHAnsi"/>
                 <w:rtl/>
               </w:rPr>
             </w:pPr>
@@ -3850,23 +3617,16 @@
               <w:bidi/>
               <w:jc w:val="center"/>
               <w:rPr>
+                <w:rFonts w:cstheme="minorHAnsi"/>
+                <w:rtl/>
+              </w:rPr>
+            </w:pPr>
+            <w:r>
+              <w:rPr>
                 <w:rFonts w:cstheme="minorHAnsi" w:hint="cs"/>
                 <w:rtl/>
               </w:rPr>
-            </w:pPr>
-            <w:r>
-              <w:rPr>
-                <w:rFonts w:cstheme="minorHAnsi" w:hint="cs"/>
-                <w:rtl/>
-              </w:rPr>
-              <w:t xml:space="preserve">ווקטור </w:t>
-            </w:r>
-            <w:r>
-              <w:rPr>
-                <w:rFonts w:cstheme="minorHAnsi" w:hint="cs"/>
-                <w:rtl/>
-              </w:rPr>
-              <w:t>מוצא שסופר כמה פעמים תת-הסדרה התקיימה</w:t>
+              <w:t>ווקטור מוצא שסופר כמה פעמים תת-הסדרה התקיימה</w:t>
             </w:r>
           </w:p>
         </w:tc>
@@ -3888,19 +3648,7 @@
               <w:rPr>
                 <w:rFonts w:cstheme="minorHAnsi"/>
               </w:rPr>
-              <w:t>Output vector (</w:t>
-            </w:r>
-            <w:r>
-              <w:rPr>
-                <w:rFonts w:cstheme="minorHAnsi"/>
-              </w:rPr>
-              <w:t>k</w:t>
-            </w:r>
-            <w:r>
-              <w:rPr>
-                <w:rFonts w:cstheme="minorHAnsi"/>
-              </w:rPr>
-              <w:t xml:space="preserve"> bits)</w:t>
+              <w:t>Output vector (k bits)</w:t>
             </w:r>
           </w:p>
         </w:tc>
@@ -3947,6 +3695,7 @@
       <w:r>
         <w:rPr>
           <w:rFonts w:cs="Calibri"/>
+          <w:noProof/>
           <w:rtl/>
         </w:rPr>
         <w:drawing>
@@ -4068,28 +3817,88 @@
       <w:pPr>
         <w:bidi/>
         <w:rPr>
-          <w:rFonts w:cstheme="minorHAnsi" w:hint="cs"/>
-          <w:rtl/>
-        </w:rPr>
-      </w:pPr>
-    </w:p>
-    <w:p>
-      <w:pPr>
-        <w:bidi/>
-        <w:rPr>
-          <w:rFonts w:cstheme="minorHAnsi"/>
-          <w:rtl/>
-        </w:rPr>
-      </w:pPr>
-    </w:p>
-    <w:p>
-      <w:pPr>
-        <w:bidi/>
-        <w:rPr>
-          <w:rFonts w:cstheme="minorHAnsi"/>
-          <w:rtl/>
-        </w:rPr>
-      </w:pPr>
+          <w:rFonts w:cstheme="minorHAnsi"/>
+          <w:rtl/>
+        </w:rPr>
+      </w:pPr>
+    </w:p>
+    <w:p>
+      <w:pPr>
+        <w:bidi/>
+        <w:rPr>
+          <w:rFonts w:cstheme="minorHAnsi"/>
+          <w:rtl/>
+        </w:rPr>
+      </w:pPr>
+    </w:p>
+    <w:p>
+      <w:pPr>
+        <w:bidi/>
+        <w:rPr>
+          <w:rFonts w:cstheme="minorHAnsi"/>
+          <w:rtl/>
+        </w:rPr>
+      </w:pPr>
+      <w:r>
+        <w:rPr>
+          <w:noProof/>
+        </w:rPr>
+        <w:drawing>
+          <wp:anchor distT="0" distB="0" distL="114300" distR="114300" simplePos="0" relativeHeight="251665408" behindDoc="1" locked="0" layoutInCell="1" allowOverlap="1" wp14:anchorId="74F9DC0C" wp14:editId="71CB7A0C">
+            <wp:simplePos x="0" y="0"/>
+            <wp:positionH relativeFrom="margin">
+              <wp:align>center</wp:align>
+            </wp:positionH>
+            <wp:positionV relativeFrom="paragraph">
+              <wp:posOffset>223823</wp:posOffset>
+            </wp:positionV>
+            <wp:extent cx="7337593" cy="612250"/>
+            <wp:effectExtent l="0" t="0" r="0" b="0"/>
+            <wp:wrapNone/>
+            <wp:docPr id="2" name="Picture 2"/>
+            <wp:cNvGraphicFramePr>
+              <a:graphicFrameLocks xmlns:a="http://schemas.openxmlformats.org/drawingml/2006/main" noChangeAspect="1"/>
+            </wp:cNvGraphicFramePr>
+            <a:graphic xmlns:a="http://schemas.openxmlformats.org/drawingml/2006/main">
+              <a:graphicData uri="http://schemas.openxmlformats.org/drawingml/2006/picture">
+                <pic:pic xmlns:pic="http://schemas.openxmlformats.org/drawingml/2006/picture">
+                  <pic:nvPicPr>
+                    <pic:cNvPr id="1" name=""/>
+                    <pic:cNvPicPr/>
+                  </pic:nvPicPr>
+                  <pic:blipFill>
+                    <a:blip r:embed="rId11">
+                      <a:extLst>
+                        <a:ext uri="{28A0092B-C50C-407E-A947-70E740481C1C}">
+                          <a14:useLocalDpi xmlns:a14="http://schemas.microsoft.com/office/drawing/2010/main" val="0"/>
+                        </a:ext>
+                      </a:extLst>
+                    </a:blip>
+                    <a:stretch>
+                      <a:fillRect/>
+                    </a:stretch>
+                  </pic:blipFill>
+                  <pic:spPr>
+                    <a:xfrm>
+                      <a:off x="0" y="0"/>
+                      <a:ext cx="7337593" cy="612250"/>
+                    </a:xfrm>
+                    <a:prstGeom prst="rect">
+                      <a:avLst/>
+                    </a:prstGeom>
+                  </pic:spPr>
+                </pic:pic>
+              </a:graphicData>
+            </a:graphic>
+            <wp14:sizeRelH relativeFrom="margin">
+              <wp14:pctWidth>0</wp14:pctWidth>
+            </wp14:sizeRelH>
+            <wp14:sizeRelV relativeFrom="margin">
+              <wp14:pctHeight>0</wp14:pctHeight>
+            </wp14:sizeRelV>
+          </wp:anchor>
+        </w:drawing>
+      </w:r>
       <w:r>
         <w:rPr>
           <w:rFonts w:cstheme="minorHAnsi" w:hint="cs"/>
@@ -4103,14 +3912,7 @@
         <w:bidi/>
         <w:rPr>
           <w:rFonts w:cstheme="minorHAnsi"/>
-        </w:rPr>
-      </w:pPr>
-    </w:p>
-    <w:p>
-      <w:pPr>
-        <w:bidi/>
-        <w:rPr>
-          <w:rFonts w:cstheme="minorHAnsi"/>
+          <w:rtl/>
         </w:rPr>
       </w:pPr>
     </w:p>
@@ -4153,21 +3955,76 @@
         <w:bidi/>
         <w:rPr>
           <w:rFonts w:cstheme="minorHAnsi"/>
-        </w:rPr>
-      </w:pPr>
-    </w:p>
-    <w:p>
-      <w:pPr>
-        <w:bidi/>
-        <w:rPr>
-          <w:rFonts w:cstheme="minorHAnsi"/>
-        </w:rPr>
-      </w:pPr>
-      <w:r>
-        <w:rPr>
-          <w:rFonts w:cstheme="minorHAnsi" w:hint="cs"/>
-          <w:rtl/>
-        </w:rPr>
+          <w:rtl/>
+        </w:rPr>
+      </w:pPr>
+    </w:p>
+    <w:p>
+      <w:pPr>
+        <w:bidi/>
+        <w:rPr>
+          <w:rFonts w:cstheme="minorHAnsi"/>
+          <w:rtl/>
+        </w:rPr>
+      </w:pPr>
+    </w:p>
+    <w:p>
+      <w:pPr>
+        <w:bidi/>
+        <w:rPr>
+          <w:rFonts w:cstheme="minorHAnsi"/>
+          <w:rtl/>
+        </w:rPr>
+      </w:pPr>
+    </w:p>
+    <w:p>
+      <w:pPr>
+        <w:bidi/>
+        <w:rPr>
+          <w:rFonts w:cstheme="minorHAnsi"/>
+          <w:rtl/>
+        </w:rPr>
+      </w:pPr>
+    </w:p>
+    <w:p>
+      <w:pPr>
+        <w:bidi/>
+        <w:rPr>
+          <w:rFonts w:cstheme="minorHAnsi"/>
+          <w:rtl/>
+        </w:rPr>
+      </w:pPr>
+    </w:p>
+    <w:p>
+      <w:pPr>
+        <w:bidi/>
+        <w:rPr>
+          <w:rFonts w:cstheme="minorHAnsi"/>
+          <w:rtl/>
+        </w:rPr>
+      </w:pPr>
+    </w:p>
+    <w:p>
+      <w:pPr>
+        <w:bidi/>
+        <w:rPr>
+          <w:rFonts w:cstheme="minorHAnsi"/>
+        </w:rPr>
+      </w:pPr>
+    </w:p>
+    <w:p>
+      <w:pPr>
+        <w:bidi/>
+        <w:rPr>
+          <w:rFonts w:cstheme="minorHAnsi"/>
+        </w:rPr>
+      </w:pPr>
+      <w:r>
+        <w:rPr>
+          <w:rFonts w:cstheme="minorHAnsi" w:hint="cs"/>
+          <w:rtl/>
+        </w:rPr>
+        <w:lastRenderedPageBreak/>
         <w:t>דיאגרמת ה-</w:t>
       </w:r>
       <w:r>
@@ -4205,30 +4062,302 @@
           <w:rtl/>
         </w:rPr>
       </w:pPr>
-    </w:p>
-    <w:p>
-      <w:pPr>
-        <w:bidi/>
-        <w:rPr>
-          <w:rFonts w:cstheme="minorHAnsi"/>
-          <w:rtl/>
-        </w:rPr>
-      </w:pPr>
-    </w:p>
-    <w:p>
-      <w:pPr>
-        <w:bidi/>
-        <w:rPr>
-          <w:rFonts w:cstheme="minorHAnsi"/>
-          <w:rtl/>
-        </w:rPr>
-      </w:pPr>
-    </w:p>
-    <w:p>
-      <w:pPr>
-        <w:bidi/>
-        <w:rPr>
-          <w:rFonts w:cstheme="minorHAnsi" w:hint="cs"/>
+      <w:r>
+        <w:rPr>
+          <w:noProof/>
+        </w:rPr>
+        <w:drawing>
+          <wp:anchor distT="0" distB="0" distL="114300" distR="114300" simplePos="0" relativeHeight="251666432" behindDoc="1" locked="0" layoutInCell="1" allowOverlap="1" wp14:anchorId="4DAE33F6" wp14:editId="440A1E97">
+            <wp:simplePos x="0" y="0"/>
+            <wp:positionH relativeFrom="column">
+              <wp:posOffset>2854518</wp:posOffset>
+            </wp:positionH>
+            <wp:positionV relativeFrom="paragraph">
+              <wp:posOffset>497</wp:posOffset>
+            </wp:positionV>
+            <wp:extent cx="3086100" cy="6886575"/>
+            <wp:effectExtent l="0" t="0" r="0" b="9525"/>
+            <wp:wrapNone/>
+            <wp:docPr id="3" name="Picture 3"/>
+            <wp:cNvGraphicFramePr>
+              <a:graphicFrameLocks xmlns:a="http://schemas.openxmlformats.org/drawingml/2006/main" noChangeAspect="1"/>
+            </wp:cNvGraphicFramePr>
+            <a:graphic xmlns:a="http://schemas.openxmlformats.org/drawingml/2006/main">
+              <a:graphicData uri="http://schemas.openxmlformats.org/drawingml/2006/picture">
+                <pic:pic xmlns:pic="http://schemas.openxmlformats.org/drawingml/2006/picture">
+                  <pic:nvPicPr>
+                    <pic:cNvPr id="1" name=""/>
+                    <pic:cNvPicPr/>
+                  </pic:nvPicPr>
+                  <pic:blipFill>
+                    <a:blip r:embed="rId12">
+                      <a:extLst>
+                        <a:ext uri="{28A0092B-C50C-407E-A947-70E740481C1C}">
+                          <a14:useLocalDpi xmlns:a14="http://schemas.microsoft.com/office/drawing/2010/main" val="0"/>
+                        </a:ext>
+                      </a:extLst>
+                    </a:blip>
+                    <a:stretch>
+                      <a:fillRect/>
+                    </a:stretch>
+                  </pic:blipFill>
+                  <pic:spPr>
+                    <a:xfrm>
+                      <a:off x="0" y="0"/>
+                      <a:ext cx="3086100" cy="6886575"/>
+                    </a:xfrm>
+                    <a:prstGeom prst="rect">
+                      <a:avLst/>
+                    </a:prstGeom>
+                  </pic:spPr>
+                </pic:pic>
+              </a:graphicData>
+            </a:graphic>
+          </wp:anchor>
+        </w:drawing>
+      </w:r>
+    </w:p>
+    <w:p>
+      <w:pPr>
+        <w:bidi/>
+        <w:rPr>
+          <w:rFonts w:cstheme="minorHAnsi"/>
+          <w:rtl/>
+        </w:rPr>
+      </w:pPr>
+    </w:p>
+    <w:p>
+      <w:pPr>
+        <w:bidi/>
+        <w:rPr>
+          <w:rFonts w:cstheme="minorHAnsi"/>
+          <w:rtl/>
+        </w:rPr>
+      </w:pPr>
+    </w:p>
+    <w:p>
+      <w:pPr>
+        <w:bidi/>
+        <w:rPr>
+          <w:rFonts w:cstheme="minorHAnsi"/>
+          <w:rtl/>
+        </w:rPr>
+      </w:pPr>
+    </w:p>
+    <w:p>
+      <w:pPr>
+        <w:bidi/>
+        <w:rPr>
+          <w:rFonts w:cstheme="minorHAnsi"/>
+          <w:rtl/>
+        </w:rPr>
+      </w:pPr>
+    </w:p>
+    <w:p>
+      <w:pPr>
+        <w:bidi/>
+        <w:rPr>
+          <w:rFonts w:cstheme="minorHAnsi"/>
+          <w:rtl/>
+        </w:rPr>
+      </w:pPr>
+    </w:p>
+    <w:p>
+      <w:pPr>
+        <w:bidi/>
+        <w:rPr>
+          <w:rFonts w:cstheme="minorHAnsi"/>
+          <w:rtl/>
+        </w:rPr>
+      </w:pPr>
+    </w:p>
+    <w:p>
+      <w:pPr>
+        <w:bidi/>
+        <w:rPr>
+          <w:rFonts w:cstheme="minorHAnsi"/>
+          <w:rtl/>
+        </w:rPr>
+      </w:pPr>
+    </w:p>
+    <w:p>
+      <w:pPr>
+        <w:bidi/>
+        <w:rPr>
+          <w:rFonts w:cstheme="minorHAnsi"/>
+          <w:rtl/>
+        </w:rPr>
+      </w:pPr>
+    </w:p>
+    <w:p>
+      <w:pPr>
+        <w:bidi/>
+        <w:rPr>
+          <w:rFonts w:cstheme="minorHAnsi"/>
+          <w:rtl/>
+        </w:rPr>
+      </w:pPr>
+    </w:p>
+    <w:p>
+      <w:pPr>
+        <w:bidi/>
+        <w:rPr>
+          <w:rFonts w:cstheme="minorHAnsi"/>
+          <w:rtl/>
+        </w:rPr>
+      </w:pPr>
+    </w:p>
+    <w:p>
+      <w:pPr>
+        <w:bidi/>
+        <w:rPr>
+          <w:rFonts w:cstheme="minorHAnsi"/>
+          <w:rtl/>
+        </w:rPr>
+      </w:pPr>
+    </w:p>
+    <w:p>
+      <w:pPr>
+        <w:bidi/>
+        <w:rPr>
+          <w:rFonts w:cstheme="minorHAnsi"/>
+          <w:rtl/>
+        </w:rPr>
+      </w:pPr>
+    </w:p>
+    <w:p>
+      <w:pPr>
+        <w:bidi/>
+        <w:rPr>
+          <w:rFonts w:cstheme="minorHAnsi"/>
+          <w:rtl/>
+        </w:rPr>
+      </w:pPr>
+    </w:p>
+    <w:p>
+      <w:pPr>
+        <w:bidi/>
+        <w:rPr>
+          <w:rFonts w:cstheme="minorHAnsi"/>
+          <w:rtl/>
+        </w:rPr>
+      </w:pPr>
+    </w:p>
+    <w:p>
+      <w:pPr>
+        <w:bidi/>
+        <w:rPr>
+          <w:rFonts w:cstheme="minorHAnsi"/>
+          <w:rtl/>
+        </w:rPr>
+      </w:pPr>
+    </w:p>
+    <w:p>
+      <w:pPr>
+        <w:bidi/>
+        <w:rPr>
+          <w:rFonts w:cstheme="minorHAnsi"/>
+          <w:rtl/>
+        </w:rPr>
+      </w:pPr>
+    </w:p>
+    <w:p>
+      <w:pPr>
+        <w:bidi/>
+        <w:rPr>
+          <w:rFonts w:cstheme="minorHAnsi"/>
+          <w:rtl/>
+        </w:rPr>
+      </w:pPr>
+    </w:p>
+    <w:p>
+      <w:pPr>
+        <w:bidi/>
+        <w:rPr>
+          <w:rFonts w:cstheme="minorHAnsi"/>
+          <w:rtl/>
+        </w:rPr>
+      </w:pPr>
+    </w:p>
+    <w:p>
+      <w:pPr>
+        <w:bidi/>
+        <w:rPr>
+          <w:rFonts w:cstheme="minorHAnsi"/>
+          <w:rtl/>
+        </w:rPr>
+      </w:pPr>
+    </w:p>
+    <w:p>
+      <w:pPr>
+        <w:bidi/>
+        <w:rPr>
+          <w:rFonts w:cstheme="minorHAnsi"/>
+          <w:rtl/>
+        </w:rPr>
+      </w:pPr>
+    </w:p>
+    <w:p>
+      <w:pPr>
+        <w:bidi/>
+        <w:rPr>
+          <w:rFonts w:cstheme="minorHAnsi"/>
+          <w:rtl/>
+        </w:rPr>
+      </w:pPr>
+    </w:p>
+    <w:p>
+      <w:pPr>
+        <w:bidi/>
+        <w:rPr>
+          <w:rFonts w:cstheme="minorHAnsi"/>
+          <w:rtl/>
+        </w:rPr>
+      </w:pPr>
+    </w:p>
+    <w:p>
+      <w:pPr>
+        <w:bidi/>
+        <w:rPr>
+          <w:rFonts w:cstheme="minorHAnsi"/>
+          <w:rtl/>
+        </w:rPr>
+      </w:pPr>
+      <w:bookmarkStart w:id="0" w:name="_GoBack"/>
+      <w:bookmarkEnd w:id="0"/>
+    </w:p>
+    <w:p>
+      <w:pPr>
+        <w:bidi/>
+        <w:rPr>
+          <w:rFonts w:cstheme="minorHAnsi"/>
+          <w:rtl/>
+        </w:rPr>
+      </w:pPr>
+    </w:p>
+    <w:p>
+      <w:pPr>
+        <w:bidi/>
+        <w:rPr>
+          <w:rFonts w:cstheme="minorHAnsi"/>
+          <w:rtl/>
+        </w:rPr>
+      </w:pPr>
+    </w:p>
+    <w:p>
+      <w:pPr>
+        <w:bidi/>
+        <w:rPr>
+          <w:rFonts w:cstheme="minorHAnsi"/>
+          <w:rtl/>
+        </w:rPr>
+      </w:pPr>
+    </w:p>
+    <w:p>
+      <w:pPr>
+        <w:bidi/>
+        <w:rPr>
+          <w:rFonts w:cstheme="minorHAnsi"/>
           <w:rtl/>
         </w:rPr>
       </w:pPr>
@@ -4368,7 +4497,7 @@
               <w:bidi/>
               <w:jc w:val="center"/>
               <w:rPr>
-                <w:rFonts w:cstheme="minorHAnsi" w:hint="cs"/>
+                <w:rFonts w:cstheme="minorHAnsi"/>
               </w:rPr>
             </w:pPr>
             <w:r>
@@ -4395,7 +4524,7 @@
               <w:bidi/>
               <w:jc w:val="center"/>
               <w:rPr>
-                <w:rFonts w:cstheme="minorHAnsi" w:hint="cs"/>
+                <w:rFonts w:cstheme="minorHAnsi"/>
                 <w:rtl/>
               </w:rPr>
             </w:pPr>
@@ -4475,35 +4604,7 @@
                 <w:rFonts w:cstheme="minorHAnsi" w:hint="cs"/>
                 <w:rtl/>
               </w:rPr>
-              <w:t xml:space="preserve">ווקטור </w:t>
-            </w:r>
-            <w:r>
-              <w:rPr>
-                <w:rFonts w:cstheme="minorHAnsi" w:hint="cs"/>
-                <w:rtl/>
-              </w:rPr>
-              <w:t>כניסה</w:t>
-            </w:r>
-            <w:r>
-              <w:rPr>
-                <w:rFonts w:cstheme="minorHAnsi" w:hint="cs"/>
-                <w:rtl/>
-              </w:rPr>
-              <w:t xml:space="preserve"> ש</w:t>
-            </w:r>
-            <w:r>
-              <w:rPr>
-                <w:rFonts w:cstheme="minorHAnsi" w:hint="cs"/>
-                <w:rtl/>
-              </w:rPr>
-              <w:t>מכיל</w:t>
-            </w:r>
-            <w:r>
-              <w:rPr>
-                <w:rFonts w:cstheme="minorHAnsi" w:hint="cs"/>
-                <w:rtl/>
-              </w:rPr>
-              <w:t xml:space="preserve"> כמה פעמים תת-הסדרה התקיימה</w:t>
+              <w:t>ווקטור כניסה שמכיל כמה פעמים תת-הסדרה התקיימה</w:t>
             </w:r>
           </w:p>
         </w:tc>
@@ -4547,13 +4648,7 @@
               <w:rPr>
                 <w:rFonts w:cstheme="minorHAnsi"/>
               </w:rPr>
-              <w:t>c</w:t>
-            </w:r>
-            <w:r>
-              <w:rPr>
-                <w:rFonts w:cstheme="minorHAnsi"/>
-              </w:rPr>
-              <w:t>ounterResult</w:t>
+              <w:t>counterResult</w:t>
             </w:r>
           </w:p>
         </w:tc>
@@ -4581,14 +4676,7 @@
                 <w:rFonts w:cstheme="minorHAnsi" w:hint="cs"/>
                 <w:rtl/>
               </w:rPr>
-              <w:t xml:space="preserve">סיגנל אשר </w:t>
-            </w:r>
-            <w:r>
-              <w:rPr>
-                <w:rFonts w:cstheme="minorHAnsi" w:hint="cs"/>
-                <w:rtl/>
-              </w:rPr>
-              <w:t>בודק אם כל הסדרה תקינה</w:t>
+              <w:t>סיגנל אשר בודק אם כל הסדרה תקינה</w:t>
             </w:r>
           </w:p>
         </w:tc>
@@ -4610,13 +4698,7 @@
               <w:rPr>
                 <w:rFonts w:cstheme="minorHAnsi"/>
               </w:rPr>
-              <w:t>Output</w:t>
-            </w:r>
-            <w:r>
-              <w:rPr>
-                <w:rFonts w:cstheme="minorHAnsi"/>
-              </w:rPr>
-              <w:t xml:space="preserve"> bit</w:t>
+              <w:t>Output bit</w:t>
             </w:r>
           </w:p>
         </w:tc>
@@ -4679,6 +4761,7 @@
       <w:r>
         <w:rPr>
           <w:rFonts w:cs="Calibri"/>
+          <w:noProof/>
           <w:rtl/>
         </w:rPr>
         <w:drawing>
@@ -4705,7 +4788,7 @@
                     <pic:cNvPicPr/>
                   </pic:nvPicPr>
                   <pic:blipFill>
-                    <a:blip r:embed="rId11" cstate="print">
+                    <a:blip r:embed="rId13" cstate="print">
                       <a:extLst>
                         <a:ext uri="{28A0092B-C50C-407E-A947-70E740481C1C}">
                           <a14:useLocalDpi xmlns:a14="http://schemas.microsoft.com/office/drawing/2010/main" val="0"/>
@@ -4785,7 +4868,7 @@
       <w:pPr>
         <w:bidi/>
         <w:rPr>
-          <w:rFonts w:cstheme="minorHAnsi" w:hint="cs"/>
+          <w:rFonts w:cstheme="minorHAnsi"/>
           <w:rtl/>
         </w:rPr>
       </w:pPr>
@@ -5338,6 +5421,7 @@
   <w:style w:type="character" w:default="1" w:styleId="DefaultParagraphFont">
     <w:name w:val="Default Paragraph Font"/>
     <w:uiPriority w:val="1"/>
+    <w:semiHidden/>
     <w:unhideWhenUsed/>
   </w:style>
   <w:style w:type="table" w:default="1" w:styleId="TableNormal">
@@ -5693,7 +5777,7 @@
 </file>
 
 <file path=customXml/itemProps1.xml><?xml version="1.0" encoding="utf-8"?>
-<ds:datastoreItem xmlns:ds="http://schemas.openxmlformats.org/officeDocument/2006/customXml" ds:itemID="{4A8C1CC5-4A4D-4C51-B519-8E16C36E3023}">
+<ds:datastoreItem xmlns:ds="http://schemas.openxmlformats.org/officeDocument/2006/customXml" ds:itemID="{5281BA5E-96CE-4B3B-83D5-37080D611761}">
   <ds:schemaRefs>
     <ds:schemaRef ds:uri="http://schemas.openxmlformats.org/officeDocument/2006/bibliography"/>
   </ds:schemaRefs>

</xml_diff>